<commit_message>
Update Code Documentation - Anna Irene Margaritis.docx
</commit_message>
<xml_diff>
--- a/Code Documentation - Anna Irene Margaritis.docx
+++ b/Code Documentation - Anna Irene Margaritis.docx
@@ -2625,6 +2625,12 @@
       </w:r>
     </w:p>
     <w:p>
+      <w:pPr>
+        <w:rPr>
+          <w:color w:val="0563C1" w:themeColor="hyperlink"/>
+          <w:u w:val="single"/>
+        </w:rPr>
+      </w:pPr>
       <w:r>
         <w:t xml:space="preserve">The link to the finished project can be found here: </w:t>
       </w:r>
@@ -2633,19 +2639,24 @@
           <w:rPr>
             <w:rStyle w:val="Hyperlink"/>
           </w:rPr>
-          <w:t>https://github.com</w:t>
+          <w:t>https://github.com/Shirehii/GP2-CWK</w:t>
         </w:r>
+      </w:hyperlink>
+      <w:r>
+        <w:rPr>
+          <w:rStyle w:val="Hyperlink"/>
+        </w:rPr>
+        <w:br/>
+      </w:r>
+      <w:r>
+        <w:t xml:space="preserve">The demo video is included in the project files, but is also available here: </w:t>
+      </w:r>
+      <w:hyperlink r:id="rId9" w:history="1">
         <w:r>
           <w:rPr>
             <w:rStyle w:val="Hyperlink"/>
           </w:rPr>
-          <w:t>/</w:t>
-        </w:r>
-        <w:r>
-          <w:rPr>
-            <w:rStyle w:val="Hyperlink"/>
-          </w:rPr>
-          <w:t>Shirehii/GP2-CWK</w:t>
+          <w:t>https://youtu.be/pNfGEH5o4-E</w:t>
         </w:r>
       </w:hyperlink>
     </w:p>
@@ -2660,13 +2671,8 @@
       <w:r>
         <w:t xml:space="preserve">constructor and </w:t>
       </w:r>
-      <w:proofErr w:type="gramStart"/>
-      <w:r>
-        <w:t>StartGame(</w:t>
-      </w:r>
-      <w:proofErr w:type="gramEnd"/>
-      <w:r>
-        <w:t>) function and keep it running until the user closes the program.</w:t>
+      <w:r>
+        <w:t>StartGame() function and keep it running until the user closes the program.</w:t>
       </w:r>
     </w:p>
     <w:bookmarkStart w:id="1" w:name="_MON_1702824775"/>
@@ -2697,9 +2703,9 @@
             <o:lock v:ext="edit" aspectratio="t"/>
           </v:shapetype>
           <v:shape id="_x0000_i1025" type="#_x0000_t75" style="width:468pt;height:122.25pt" o:ole="">
-            <v:imagedata r:id="rId9" o:title=""/>
+            <v:imagedata r:id="rId10" o:title=""/>
           </v:shape>
-          <o:OLEObject Type="Embed" ProgID="Word.OpenDocumentText.12" ShapeID="_x0000_i1025" DrawAspect="Content" ObjectID="_1703581984" r:id="rId10"/>
+          <o:OLEObject Type="Embed" ProgID="Word.OpenDocumentText.12" ShapeID="_x0000_i1025" DrawAspect="Content" ObjectID="_1703583467" r:id="rId11"/>
         </w:object>
       </w:r>
       <w:r>
@@ -2732,58 +2738,37 @@
         <w:t xml:space="preserve"> contains the functions necessary for booting up and keeping the game running.</w:t>
       </w:r>
       <w:r>
+        <w:t xml:space="preserve"> StartGame() will call two other functions, InitializeSystems() and GameLoop(). Of those two, the former will run only once and will initialize the game’s display and camera, as well as load the game’s models, shaders, textures, and audio files.</w:t>
+      </w:r>
+      <w:r>
+        <w:t xml:space="preserve"> The latter will run a while loop based on the current GameState. If that GameState is ‘PLAYING’, then the while loop will not stop, effectively keeping the game running infinitely (or until the user manually closes it</w:t>
+      </w:r>
+      <w:r>
+        <w:t xml:space="preserve"> by pressing the escape key</w:t>
+      </w:r>
+      <w:r>
+        <w:t>).</w:t>
+      </w:r>
+      <w:r>
+        <w:t xml:space="preserve"> When the while loop is running, the game will play </w:t>
+      </w:r>
+      <w:r>
+        <w:t xml:space="preserve">background </w:t>
+      </w:r>
+      <w:r>
+        <w:t>music</w:t>
+      </w:r>
+      <w:r>
+        <w:t>, detect any collisions made between objects and play a sound effect if a collision is detected, as well as run two functions: ProcessUserInputs() and UpdateDisplay().</w:t>
+      </w:r>
+    </w:p>
+    <w:p>
+      <w:r>
+        <w:t>ProcessUserInputs() will simply get any events and process them</w:t>
+      </w:r>
+      <w:r>
         <w:t xml:space="preserve"> </w:t>
       </w:r>
-      <w:proofErr w:type="gramStart"/>
-      <w:r>
-        <w:t>StartGame(</w:t>
-      </w:r>
-      <w:proofErr w:type="gramEnd"/>
-      <w:r>
-        <w:t>) will call two other functions, InitializeSystems() and GameLoop(). Of those two, the former will run only once and will initialize the game’s display and camera, as well as load the game’s models, shaders, textures, and audio files.</w:t>
-      </w:r>
-      <w:r>
-        <w:t xml:space="preserve"> The latter will run a while loop based on the current GameState. If that GameState is ‘PLAYING’, then the while loop will not stop, effectively keeping the game running infinitely (or until the user manually closes it</w:t>
-      </w:r>
-      <w:r>
-        <w:t xml:space="preserve"> by pressing the escape key</w:t>
-      </w:r>
-      <w:r>
-        <w:t>).</w:t>
-      </w:r>
-      <w:r>
-        <w:t xml:space="preserve"> When the while loop is running, the game will play </w:t>
-      </w:r>
-      <w:r>
-        <w:t xml:space="preserve">background </w:t>
-      </w:r>
-      <w:r>
-        <w:t>music</w:t>
-      </w:r>
-      <w:r>
-        <w:t xml:space="preserve">, detect any collisions made between objects and play a sound effect if a collision is detected, as well as run two functions: </w:t>
-      </w:r>
-      <w:proofErr w:type="gramStart"/>
-      <w:r>
-        <w:t>ProcessUserInputs(</w:t>
-      </w:r>
-      <w:proofErr w:type="gramEnd"/>
-      <w:r>
-        <w:t>) and UpdateDisplay().</w:t>
-      </w:r>
-    </w:p>
-    <w:p>
-      <w:proofErr w:type="gramStart"/>
-      <w:r>
-        <w:t>ProcessUserInputs(</w:t>
-      </w:r>
-      <w:proofErr w:type="gramEnd"/>
-      <w:r>
-        <w:t>) will simply get any events and process them</w:t>
-      </w:r>
-      <w:r>
-        <w:t xml:space="preserve"> </w:t>
-      </w:r>
       <w:r>
         <w:t xml:space="preserve">using GLFW’s function </w:t>
       </w:r>
@@ -2808,15 +2793,7 @@
         <w:t>function with a ‘return;’ and stopping the while loop</w:t>
       </w:r>
       <w:r>
-        <w:t xml:space="preserve"> contained in </w:t>
-      </w:r>
-      <w:proofErr w:type="gramStart"/>
-      <w:r>
-        <w:t>GameLoop(</w:t>
-      </w:r>
-      <w:proofErr w:type="gramEnd"/>
-      <w:r>
-        <w:t>)</w:t>
+        <w:t xml:space="preserve"> contained in GameLoop()</w:t>
       </w:r>
       <w:r>
         <w:t>,</w:t>
@@ -2849,33 +2826,23 @@
         <w:t xml:space="preserve">by pressing the plus and minus keys, which will call the </w:t>
       </w:r>
       <w:proofErr w:type="spellStart"/>
-      <w:proofErr w:type="gramStart"/>
       <w:r>
         <w:t>ZoomCamera</w:t>
       </w:r>
       <w:proofErr w:type="spellEnd"/>
       <w:r>
-        <w:t>(</w:t>
-      </w:r>
-      <w:proofErr w:type="gramEnd"/>
-      <w:r>
-        <w:t xml:space="preserve">) function. </w:t>
+        <w:t xml:space="preserve">() function. </w:t>
       </w:r>
       <w:r>
         <w:t xml:space="preserve">Camera rotation can also be called from here by using the Camera’s </w:t>
       </w:r>
       <w:proofErr w:type="spellStart"/>
-      <w:proofErr w:type="gramStart"/>
       <w:r>
         <w:t>MouseControls</w:t>
       </w:r>
       <w:proofErr w:type="spellEnd"/>
       <w:r>
-        <w:t>(</w:t>
-      </w:r>
-      <w:proofErr w:type="gramEnd"/>
-      <w:r>
-        <w:t>) method.</w:t>
+        <w:t>() method.</w:t>
       </w:r>
     </w:p>
     <w:bookmarkStart w:id="2" w:name="_MON_1702825212"/>
@@ -2887,9 +2854,9 @@
       <w:r>
         <w:object w:dxaOrig="9360" w:dyaOrig="1944" w14:anchorId="4FB05245">
           <v:shape id="_x0000_i1026" type="#_x0000_t75" style="width:468pt;height:100.5pt" o:ole="">
-            <v:imagedata r:id="rId11" o:title=""/>
+            <v:imagedata r:id="rId12" o:title=""/>
           </v:shape>
-          <o:OLEObject Type="Embed" ProgID="Word.OpenDocumentText.12" ShapeID="_x0000_i1026" DrawAspect="Content" ObjectID="_1703581985" r:id="rId12"/>
+          <o:OLEObject Type="Embed" ProgID="Word.OpenDocumentText.12" ShapeID="_x0000_i1026" DrawAspect="Content" ObjectID="_1703583468" r:id="rId13"/>
         </w:object>
       </w:r>
       <w:r>
@@ -2908,38 +2875,12 @@
           <w:sz w:val="20"/>
           <w:szCs w:val="20"/>
         </w:rPr>
-        <w:t xml:space="preserve">2: Code snippet showing part of the </w:t>
-      </w:r>
-      <w:proofErr w:type="gramStart"/>
-      <w:r>
-        <w:rPr>
-          <w:i/>
-          <w:iCs/>
-          <w:sz w:val="20"/>
-          <w:szCs w:val="20"/>
-        </w:rPr>
-        <w:t>ProcessUserInputs(</w:t>
-      </w:r>
-      <w:proofErr w:type="gramEnd"/>
-      <w:r>
-        <w:rPr>
-          <w:i/>
-          <w:iCs/>
-          <w:sz w:val="20"/>
-          <w:szCs w:val="20"/>
-        </w:rPr>
-        <w:t>) function</w:t>
-      </w:r>
-    </w:p>
-    <w:p>
-      <w:proofErr w:type="gramStart"/>
-      <w:r>
-        <w:lastRenderedPageBreak/>
-        <w:t>UpdateDisplay(</w:t>
-      </w:r>
-      <w:proofErr w:type="gramEnd"/>
-      <w:r>
-        <w:t xml:space="preserve">) will make changes to one of the game’s display buffers, starting with clearing it, and then </w:t>
+        <w:t>2: Code snippet showing part of the ProcessUserInputs() function</w:t>
+      </w:r>
+    </w:p>
+    <w:p>
+      <w:r>
+        <w:t xml:space="preserve">UpdateDisplay() will make changes to one of the game’s display buffers, starting with clearing it, and then </w:t>
       </w:r>
       <w:r>
         <w:t>activating the shader program using UseShader()</w:t>
@@ -2956,23 +2897,7 @@
       </w:r>
       <w:proofErr w:type="spellEnd"/>
       <w:r>
-        <w:t xml:space="preserve"> </w:t>
-      </w:r>
-      <w:proofErr w:type="gramStart"/>
-      <w:r>
-        <w:t>Display(</w:t>
-      </w:r>
-      <w:proofErr w:type="gramEnd"/>
-      <w:r>
-        <w:t xml:space="preserve">) function, which can take a ‘counter’ variable as a parameter for positions, rotations and/or scale. The ‘counter’ variable counts up every time </w:t>
-      </w:r>
-      <w:proofErr w:type="gramStart"/>
-      <w:r>
-        <w:t>UpdateDisplay(</w:t>
-      </w:r>
-      <w:proofErr w:type="gramEnd"/>
-      <w:r>
-        <w:t>) is called</w:t>
+        <w:t xml:space="preserve"> Display() function, which can take a ‘counter’ variable as a parameter for positions, rotations and/or scale. The ‘counter’ variable counts up every time UpdateDisplay() is called</w:t>
       </w:r>
       <w:r>
         <w:t>. After everything else has ran, the buffers are swapped.</w:t>
@@ -3007,15 +2932,7 @@
     </w:p>
     <w:p>
       <w:r>
-        <w:t xml:space="preserve">The </w:t>
-      </w:r>
-      <w:proofErr w:type="gramStart"/>
-      <w:r>
-        <w:t>ScreenDisplay(</w:t>
-      </w:r>
-      <w:proofErr w:type="gramEnd"/>
-      <w:r>
-        <w:t xml:space="preserve">) constructor creates a null pointer for the </w:t>
+        <w:t xml:space="preserve">The ScreenDisplay() constructor creates a null pointer for the </w:t>
       </w:r>
       <w:r>
         <w:t xml:space="preserve">program </w:t>
@@ -3024,15 +2941,7 @@
         <w:t>window</w:t>
       </w:r>
       <w:r>
-        <w:t>, and sets the default values for the window’s height and width. The ~</w:t>
-      </w:r>
-      <w:proofErr w:type="gramStart"/>
-      <w:r>
-        <w:t>ScreenDisplay(</w:t>
-      </w:r>
-      <w:proofErr w:type="gramEnd"/>
-      <w:r>
-        <w:t>) destructor</w:t>
+        <w:t>, and sets the default values for the window’s height and width. The ~ScreenDisplay() destructor</w:t>
       </w:r>
       <w:r>
         <w:t xml:space="preserve"> will delete the game window, then quit SDL entirely.</w:t>
@@ -3047,9 +2956,9 @@
       <w:r>
         <w:object w:dxaOrig="9360" w:dyaOrig="2827" w14:anchorId="16A4AC34">
           <v:shape id="_x0000_i1027" type="#_x0000_t75" style="width:468pt;height:2in" o:ole="">
-            <v:imagedata r:id="rId13" o:title=""/>
+            <v:imagedata r:id="rId14" o:title=""/>
           </v:shape>
-          <o:OLEObject Type="Embed" ProgID="Word.OpenDocumentText.12" ShapeID="_x0000_i1027" DrawAspect="Content" ObjectID="_1703581986" r:id="rId14"/>
+          <o:OLEObject Type="Embed" ProgID="Word.OpenDocumentText.12" ShapeID="_x0000_i1027" DrawAspect="Content" ObjectID="_1703583469" r:id="rId15"/>
         </w:object>
       </w:r>
       <w:r>
@@ -3075,13 +2984,8 @@
       </w:r>
     </w:p>
     <w:p>
-      <w:proofErr w:type="gramStart"/>
-      <w:r>
-        <w:t>InitializeDisplay(</w:t>
-      </w:r>
-      <w:proofErr w:type="gramEnd"/>
-      <w:r>
-        <w:t xml:space="preserve">) is called once </w:t>
+      <w:r>
+        <w:t xml:space="preserve">InitializeDisplay() is called once </w:t>
       </w:r>
       <w:r>
         <w:t xml:space="preserve">in the Game </w:t>
@@ -3092,15 +2996,7 @@
       </w:r>
       <w:proofErr w:type="spellEnd"/>
       <w:r>
-        <w:t xml:space="preserve"> InitializeSystems() function. </w:t>
-      </w:r>
-      <w:proofErr w:type="gramStart"/>
-      <w:r>
-        <w:t>InitializeDisplay(</w:t>
-      </w:r>
-      <w:proofErr w:type="gramEnd"/>
-      <w:r>
-        <w:t>) starts off by initializing SDL</w:t>
+        <w:t xml:space="preserve"> InitializeSystems() function. InitializeDisplay() starts off by initializing SDL</w:t>
       </w:r>
       <w:r>
         <w:t xml:space="preserve">, GLFW and </w:t>
@@ -3132,15 +3028,7 @@
         <w:t>After a new GLFW window is created, a</w:t>
       </w:r>
       <w:r>
-        <w:t xml:space="preserve">nother function is called, named </w:t>
-      </w:r>
-      <w:proofErr w:type="gramStart"/>
-      <w:r>
-        <w:t>CheckForErrors(</w:t>
-      </w:r>
-      <w:proofErr w:type="gramEnd"/>
-      <w:r>
-        <w:t xml:space="preserve">), which checks the </w:t>
+        <w:t xml:space="preserve">nother function is called, named CheckForErrors(), which checks the </w:t>
       </w:r>
       <w:r>
         <w:t>GLFW</w:t>
@@ -3166,9 +3054,9 @@
       <w:r>
         <w:object w:dxaOrig="9360" w:dyaOrig="857" w14:anchorId="1A2CB2D7">
           <v:shape id="_x0000_i1028" type="#_x0000_t75" style="width:468pt;height:43.5pt" o:ole="">
-            <v:imagedata r:id="rId15" o:title=""/>
+            <v:imagedata r:id="rId16" o:title=""/>
           </v:shape>
-          <o:OLEObject Type="Embed" ProgID="Word.OpenDocumentText.12" ShapeID="_x0000_i1028" DrawAspect="Content" ObjectID="_1703581987" r:id="rId16"/>
+          <o:OLEObject Type="Embed" ProgID="Word.OpenDocumentText.12" ShapeID="_x0000_i1028" DrawAspect="Content" ObjectID="_1703583470" r:id="rId17"/>
         </w:object>
       </w:r>
       <w:r>
@@ -3194,35 +3082,13 @@
       </w:r>
     </w:p>
     <w:p>
-      <w:proofErr w:type="gramStart"/>
-      <w:r>
-        <w:t>ChangeBuffer(</w:t>
-      </w:r>
-      <w:proofErr w:type="gramEnd"/>
-      <w:r>
-        <w:t xml:space="preserve">) is used in the Game class for swapping the buffers. </w:t>
-      </w:r>
-      <w:proofErr w:type="gramStart"/>
-      <w:r>
-        <w:t>ClearDisplay(</w:t>
-      </w:r>
-      <w:proofErr w:type="gramEnd"/>
-      <w:r>
-        <w:t>) resets the display by taking in four parameters, for the red, green, blue, and alpha values, then using them when calling glClearColor(). Afterwards, the color and depth buffers are cleared as well.</w:t>
-      </w:r>
-    </w:p>
-    <w:p>
-      <w:r>
-        <w:lastRenderedPageBreak/>
-        <w:t xml:space="preserve">Additionally, the ScreenDisplay class contains </w:t>
-      </w:r>
-      <w:proofErr w:type="gramStart"/>
-      <w:r>
-        <w:t>GetWidth(</w:t>
-      </w:r>
-      <w:proofErr w:type="gramEnd"/>
-      <w:r>
-        <w:t>) and GetHeight(), which are getters for the game window’s width and height, mostly used for initializing the camera.</w:t>
+      <w:r>
+        <w:t>ChangeBuffer() is used in the Game class for swapping the buffers. ClearDisplay() resets the display by taking in four parameters, for the red, green, blue, and alpha values, then using them when calling glClearColor(). Afterwards, the color and depth buffers are cleared as well.</w:t>
+      </w:r>
+    </w:p>
+    <w:p>
+      <w:r>
+        <w:t>Additionally, the ScreenDisplay class contains GetWidth() and GetHeight(), which are getters for the game window’s width and height, mostly used for initializing the camera.</w:t>
       </w:r>
     </w:p>
     <w:p/>
@@ -3291,15 +3157,7 @@
         <w:t xml:space="preserve"> </w:t>
       </w:r>
       <w:r>
-        <w:t xml:space="preserve">Additionally, it includes an </w:t>
-      </w:r>
-      <w:proofErr w:type="gramStart"/>
-      <w:r>
-        <w:t>UpdateSphereData(</w:t>
-      </w:r>
-      <w:proofErr w:type="gramEnd"/>
-      <w:r>
-        <w:t xml:space="preserve">) method, </w:t>
+        <w:t xml:space="preserve">Additionally, it includes an UpdateSphereData() method, </w:t>
       </w:r>
       <w:r>
         <w:t xml:space="preserve">used to </w:t>
@@ -3328,15 +3186,7 @@
         <w:t>displaying it</w:t>
       </w:r>
       <w:r>
-        <w:t xml:space="preserve">, as well as an </w:t>
-      </w:r>
-      <w:proofErr w:type="gramStart"/>
-      <w:r>
-        <w:t>UpdateSphereData(</w:t>
-      </w:r>
-      <w:proofErr w:type="gramEnd"/>
-      <w:r>
-        <w:t xml:space="preserve">) method, called </w:t>
+        <w:t xml:space="preserve">, as well as an UpdateSphereData() method, called </w:t>
       </w:r>
       <w:r>
         <w:t>from</w:t>
@@ -3347,13 +3197,8 @@
       <w:r>
         <w:t xml:space="preserve"> </w:t>
       </w:r>
-      <w:proofErr w:type="gramStart"/>
-      <w:r>
-        <w:t>LoadModel(</w:t>
-      </w:r>
-      <w:proofErr w:type="gramEnd"/>
-      <w:r>
-        <w:t>) takes in a file path as a parameter and uses it to load a model from file, then calls InitializeModel()</w:t>
+      <w:r>
+        <w:t>LoadModel() takes in a file path as a parameter and uses it to load a model from file, then calls InitializeModel()</w:t>
       </w:r>
       <w:r>
         <w:t xml:space="preserve">. That function initializes the model by </w:t>
@@ -3385,15 +3230,7 @@
     </w:p>
     <w:p>
       <w:r>
-        <w:t xml:space="preserve">With the model ready to be used, it can be displayed using the </w:t>
-      </w:r>
-      <w:proofErr w:type="gramStart"/>
-      <w:r>
-        <w:t>Display(</w:t>
-      </w:r>
-      <w:proofErr w:type="gramEnd"/>
-      <w:r>
-        <w:t>) method, which binds the vertex array, displays it using glDrawElements() and then unbinds it.</w:t>
+        <w:t>With the model ready to be used, it can be displayed using the Display() method, which binds the vertex array, displays it using glDrawElements() and then unbinds it.</w:t>
       </w:r>
       <w:r>
         <w:t xml:space="preserve"> It also updates the model transform’s values to simulate movement, as well as updating the bounding sphere’s position to ensure collision detection remains accurate.</w:t>
@@ -3408,9 +3245,9 @@
       <w:r>
         <w:object w:dxaOrig="9360" w:dyaOrig="1723" w14:anchorId="26CC0DC8">
           <v:shape id="_x0000_i1029" type="#_x0000_t75" style="width:468pt;height:86.25pt" o:ole="">
-            <v:imagedata r:id="rId17" o:title=""/>
+            <v:imagedata r:id="rId18" o:title=""/>
           </v:shape>
-          <o:OLEObject Type="Embed" ProgID="Word.OpenDocumentText.12" ShapeID="_x0000_i1029" DrawAspect="Content" ObjectID="_1703581988" r:id="rId18"/>
+          <o:OLEObject Type="Embed" ProgID="Word.OpenDocumentText.12" ShapeID="_x0000_i1029" DrawAspect="Content" ObjectID="_1703583471" r:id="rId19"/>
         </w:object>
       </w:r>
       <w:r>
@@ -3458,7 +3295,6 @@
         <w:t xml:space="preserve"> </w:t>
       </w:r>
       <w:proofErr w:type="spellStart"/>
-      <w:proofErr w:type="gramStart"/>
       <w:r>
         <w:rPr>
           <w:i/>
@@ -3476,17 +3312,7 @@
           <w:sz w:val="20"/>
           <w:szCs w:val="20"/>
         </w:rPr>
-        <w:t>(</w:t>
-      </w:r>
-      <w:proofErr w:type="gramEnd"/>
-      <w:r>
-        <w:rPr>
-          <w:i/>
-          <w:iCs/>
-          <w:sz w:val="20"/>
-          <w:szCs w:val="20"/>
-        </w:rPr>
-        <w:t>) function, which is called in Display()</w:t>
+        <w:t>() function, which is called in Display()</w:t>
       </w:r>
     </w:p>
     <w:p/>
@@ -3501,6 +3327,7 @@
       </w:pPr>
       <w:bookmarkStart w:id="8" w:name="_Toc91245961"/>
       <w:r>
+        <w:lastRenderedPageBreak/>
         <w:t>Shading</w:t>
       </w:r>
       <w:bookmarkEnd w:id="8"/>
@@ -3523,20 +3350,13 @@
       </w:r>
     </w:p>
     <w:p>
-      <w:proofErr w:type="gramStart"/>
-      <w:r>
-        <w:lastRenderedPageBreak/>
-        <w:t>InitializeShader(</w:t>
-      </w:r>
-      <w:proofErr w:type="gramEnd"/>
-      <w:r>
-        <w:t xml:space="preserve">) is called once from the Game class to prepare the </w:t>
+      <w:r>
+        <w:t xml:space="preserve">InitializeShader() is called once from the Game class to prepare the </w:t>
       </w:r>
       <w:r>
         <w:t xml:space="preserve">shading program for use. This is done by first creating the shader program and then calling the </w:t>
       </w:r>
       <w:proofErr w:type="spellStart"/>
-      <w:proofErr w:type="gramStart"/>
       <w:r>
         <w:t>Create</w:t>
       </w:r>
@@ -3548,11 +3368,7 @@
       </w:r>
       <w:proofErr w:type="spellEnd"/>
       <w:r>
-        <w:t>(</w:t>
-      </w:r>
-      <w:proofErr w:type="gramEnd"/>
-      <w:r>
-        <w:t>) function to create a new shader from file. Right after that, a for loop is ran to attach any created shaders to the shader program,</w:t>
+        <w:t>() function to create a new shader from file. Right after that, a for loop is ran to attach any created shaders to the shader program,</w:t>
       </w:r>
       <w:r>
         <w:t xml:space="preserve"> before binding the attribute locations. The program is linked to create executables that will run on the GPU shaders and then validated. After checking for errors in linking and validation, the uniform is set up with the shader program.</w:t>
@@ -3564,15 +3380,7 @@
         <w:t xml:space="preserve">With the shading program initialized, it can </w:t>
       </w:r>
       <w:r>
-        <w:t xml:space="preserve">be used simply by calling </w:t>
-      </w:r>
-      <w:proofErr w:type="gramStart"/>
-      <w:r>
-        <w:t>UseShader(</w:t>
-      </w:r>
-      <w:proofErr w:type="gramEnd"/>
-      <w:r>
-        <w:t>).</w:t>
+        <w:t>be used simply by calling UseShader().</w:t>
       </w:r>
     </w:p>
     <w:bookmarkStart w:id="9" w:name="_MON_1702825943"/>
@@ -3584,9 +3392,9 @@
       <w:r>
         <w:object w:dxaOrig="9360" w:dyaOrig="3487" w14:anchorId="7644D439">
           <v:shape id="_x0000_i1030" type="#_x0000_t75" style="width:468pt;height:172.5pt" o:ole="">
-            <v:imagedata r:id="rId19" o:title=""/>
+            <v:imagedata r:id="rId20" o:title=""/>
           </v:shape>
-          <o:OLEObject Type="Embed" ProgID="Word.OpenDocumentText.12" ShapeID="_x0000_i1030" DrawAspect="Content" ObjectID="_1703581989" r:id="rId20"/>
+          <o:OLEObject Type="Embed" ProgID="Word.OpenDocumentText.12" ShapeID="_x0000_i1030" DrawAspect="Content" ObjectID="_1703583472" r:id="rId21"/>
         </w:object>
       </w:r>
       <w:r>
@@ -3611,27 +3419,7 @@
           <w:sz w:val="20"/>
           <w:szCs w:val="20"/>
         </w:rPr>
-        <w:t xml:space="preserve">6: Code snippet showing part of the </w:t>
-      </w:r>
-      <w:proofErr w:type="gramStart"/>
-      <w:r>
-        <w:rPr>
-          <w:i/>
-          <w:iCs/>
-          <w:sz w:val="20"/>
-          <w:szCs w:val="20"/>
-        </w:rPr>
-        <w:t>InitializeShader(</w:t>
-      </w:r>
-      <w:proofErr w:type="gramEnd"/>
-      <w:r>
-        <w:rPr>
-          <w:i/>
-          <w:iCs/>
-          <w:sz w:val="20"/>
-          <w:szCs w:val="20"/>
-        </w:rPr>
-        <w:t>) function</w:t>
+        <w:t>6: Code snippet showing part of the InitializeShader() function</w:t>
       </w:r>
     </w:p>
     <w:p/>
@@ -3667,25 +3455,12 @@
         <w:t>The Texturing class contains functions for texturing the meshes used in the game</w:t>
       </w:r>
       <w:r>
-        <w:t xml:space="preserve">. It does so through two methods, </w:t>
-      </w:r>
-      <w:proofErr w:type="gramStart"/>
-      <w:r>
-        <w:t>InitializeTexture(</w:t>
-      </w:r>
-      <w:proofErr w:type="gramEnd"/>
-      <w:r>
-        <w:t>) and UseTexture().</w:t>
-      </w:r>
-    </w:p>
-    <w:p>
-      <w:proofErr w:type="gramStart"/>
-      <w:r>
-        <w:t>InitializeTexture(</w:t>
-      </w:r>
-      <w:proofErr w:type="gramEnd"/>
-      <w:r>
-        <w:t>) loads an image from file and stores that data into a variable called textureData, before checking if it’s null, to confirm that it loaded properly. Then, the</w:t>
+        <w:t>. It does so through two methods, InitializeTexture() and UseTexture().</w:t>
+      </w:r>
+    </w:p>
+    <w:p>
+      <w:r>
+        <w:t>InitializeTexture() loads an image from file and stores that data into a variable called textureData, before checking if it’s null, to confirm that it loaded properly. Then, the</w:t>
       </w:r>
       <w:r>
         <w:t xml:space="preserve"> texture is generated and stored in an array called </w:t>
@@ -3741,15 +3516,8 @@
     </w:p>
     <w:p>
       <w:r>
-        <w:t xml:space="preserve">With the texture ready, it can be used through the function </w:t>
-      </w:r>
-      <w:proofErr w:type="gramStart"/>
-      <w:r>
-        <w:t>UseTexture(</w:t>
-      </w:r>
-      <w:proofErr w:type="gramEnd"/>
-      <w:r>
-        <w:t>). It takes in an integer as a parameter to specify to the program which of the prepared textures have to be used</w:t>
+        <w:lastRenderedPageBreak/>
+        <w:t>With the texture ready, it can be used through the function UseTexture(). It takes in an integer as a parameter to specify to the program which of the prepared textures have to be used</w:t>
       </w:r>
       <w:r>
         <w:t xml:space="preserve"> in this case. </w:t>
@@ -3779,9 +3547,9 @@
       <w:r>
         <w:object w:dxaOrig="9360" w:dyaOrig="1944" w14:anchorId="0485B93E">
           <v:shape id="_x0000_i1031" type="#_x0000_t75" style="width:468pt;height:100.5pt" o:ole="">
-            <v:imagedata r:id="rId21" o:title=""/>
+            <v:imagedata r:id="rId22" o:title=""/>
           </v:shape>
-          <o:OLEObject Type="Embed" ProgID="Word.OpenDocumentText.12" ShapeID="_x0000_i1031" DrawAspect="Content" ObjectID="_1703581990" r:id="rId22"/>
+          <o:OLEObject Type="Embed" ProgID="Word.OpenDocumentText.12" ShapeID="_x0000_i1031" DrawAspect="Content" ObjectID="_1703583473" r:id="rId23"/>
         </w:object>
       </w:r>
       <w:r>
@@ -3826,27 +3594,7 @@
           <w:sz w:val="20"/>
           <w:szCs w:val="20"/>
         </w:rPr>
-        <w:t xml:space="preserve"> </w:t>
-      </w:r>
-      <w:proofErr w:type="gramStart"/>
-      <w:r>
-        <w:rPr>
-          <w:i/>
-          <w:iCs/>
-          <w:sz w:val="20"/>
-          <w:szCs w:val="20"/>
-        </w:rPr>
-        <w:t>UseTexture(</w:t>
-      </w:r>
-      <w:proofErr w:type="gramEnd"/>
-      <w:r>
-        <w:rPr>
-          <w:i/>
-          <w:iCs/>
-          <w:sz w:val="20"/>
-          <w:szCs w:val="20"/>
-        </w:rPr>
-        <w:t>) function</w:t>
+        <w:t xml:space="preserve"> UseTexture() function</w:t>
       </w:r>
     </w:p>
     <w:p/>
@@ -3881,15 +3629,7 @@
     </w:p>
     <w:p>
       <w:r>
-        <w:t xml:space="preserve">Additionally, </w:t>
-      </w:r>
-      <w:proofErr w:type="gramStart"/>
-      <w:r>
-        <w:t>GetModel(</w:t>
-      </w:r>
-      <w:proofErr w:type="gramEnd"/>
-      <w:r>
-        <w:t xml:space="preserve">) </w:t>
+        <w:t xml:space="preserve">Additionally, GetModel() </w:t>
       </w:r>
       <w:r>
         <w:t>returns a matrix</w:t>
@@ -3963,29 +3703,13 @@
         <w:t>The Camera header file contains the struct for the game’s camera. The default constructor is empty, and camera initializ</w:t>
       </w:r>
       <w:r>
-        <w:t xml:space="preserve">ation happens through the </w:t>
-      </w:r>
-      <w:proofErr w:type="gramStart"/>
-      <w:r>
-        <w:t>InitializeCamera(</w:t>
-      </w:r>
-      <w:proofErr w:type="gramEnd"/>
-      <w:r>
-        <w:t>) function. It takes in a position, a field of view, the aspect ratio, as well as near clip and far clip values as parameters. The function then sets the camera’s position, its forward and up vectors</w:t>
+        <w:t>ation happens through the InitializeCamera() function. It takes in a position, a field of view, the aspect ratio, as well as near clip and far clip values as parameters. The function then sets the camera’s position, its forward and up vectors</w:t>
       </w:r>
       <w:r>
         <w:t xml:space="preserve">, and its projection matrix based on the parameters. </w:t>
       </w:r>
       <w:r>
-        <w:t xml:space="preserve">The </w:t>
-      </w:r>
-      <w:proofErr w:type="gramStart"/>
-      <w:r>
-        <w:t>GetViewProjection(</w:t>
-      </w:r>
-      <w:proofErr w:type="gramEnd"/>
-      <w:r>
-        <w:t>) inline creates a projection matrix</w:t>
+        <w:t>The GetViewProjection() inline creates a projection matrix</w:t>
       </w:r>
       <w:r>
         <w:t xml:space="preserve"> using </w:t>
@@ -4018,17 +3742,12 @@
         <w:t xml:space="preserve"> </w:t>
       </w:r>
       <w:proofErr w:type="spellStart"/>
-      <w:proofErr w:type="gramStart"/>
       <w:r>
         <w:t>MoveCameraHorizontally</w:t>
       </w:r>
       <w:proofErr w:type="spellEnd"/>
       <w:r>
-        <w:t>(</w:t>
-      </w:r>
-      <w:proofErr w:type="gramEnd"/>
-      <w:r>
-        <w:t xml:space="preserve">) and </w:t>
+        <w:t xml:space="preserve">() and </w:t>
       </w:r>
       <w:proofErr w:type="spellStart"/>
       <w:r>
@@ -4051,30 +3770,20 @@
         <w:t xml:space="preserve"> Similarly, the </w:t>
       </w:r>
       <w:proofErr w:type="spellStart"/>
-      <w:proofErr w:type="gramStart"/>
       <w:r>
         <w:t>ZoomCamera</w:t>
       </w:r>
       <w:proofErr w:type="spellEnd"/>
       <w:r>
-        <w:t>(</w:t>
-      </w:r>
-      <w:proofErr w:type="gramEnd"/>
-      <w:r>
-        <w:t xml:space="preserve">) method moves the camera in the z-axis to simulate zooming in and out. Camera rotation is handled in the </w:t>
+        <w:t xml:space="preserve">() method moves the camera in the z-axis to simulate zooming in and out. Camera rotation is handled in the </w:t>
       </w:r>
       <w:proofErr w:type="spellStart"/>
-      <w:proofErr w:type="gramStart"/>
       <w:r>
         <w:t>MouseControls</w:t>
       </w:r>
       <w:proofErr w:type="spellEnd"/>
       <w:r>
-        <w:t>(</w:t>
-      </w:r>
-      <w:proofErr w:type="gramEnd"/>
-      <w:r>
-        <w:t xml:space="preserve">) function, </w:t>
+        <w:t xml:space="preserve">() function, </w:t>
       </w:r>
       <w:r>
         <w:t>which additionally hides, unhides and centers the cursor as needed.</w:t>
@@ -4095,9 +3804,9 @@
       <w:r>
         <w:object w:dxaOrig="9360" w:dyaOrig="5256" w14:anchorId="2A7FC54D">
           <v:shape id="_x0000_i1032" type="#_x0000_t75" style="width:468pt;height:266.25pt" o:ole="">
-            <v:imagedata r:id="rId23" o:title=""/>
+            <v:imagedata r:id="rId24" o:title=""/>
           </v:shape>
-          <o:OLEObject Type="Embed" ProgID="Word.OpenDocumentText.12" ShapeID="_x0000_i1032" DrawAspect="Content" ObjectID="_1703581991" r:id="rId24"/>
+          <o:OLEObject Type="Embed" ProgID="Word.OpenDocumentText.12" ShapeID="_x0000_i1032" DrawAspect="Content" ObjectID="_1703583474" r:id="rId25"/>
         </w:object>
       </w:r>
       <w:r>
@@ -4125,7 +3834,6 @@
         <w:t xml:space="preserve">8: Code snippet showing part of the </w:t>
       </w:r>
       <w:proofErr w:type="spellStart"/>
-      <w:proofErr w:type="gramStart"/>
       <w:r>
         <w:rPr>
           <w:i/>
@@ -4143,17 +3851,7 @@
           <w:sz w:val="20"/>
           <w:szCs w:val="20"/>
         </w:rPr>
-        <w:t>(</w:t>
-      </w:r>
-      <w:proofErr w:type="gramEnd"/>
-      <w:r>
-        <w:rPr>
-          <w:i/>
-          <w:iCs/>
-          <w:sz w:val="20"/>
-          <w:szCs w:val="20"/>
-        </w:rPr>
-        <w:t>) function</w:t>
+        <w:t>() function</w:t>
       </w:r>
     </w:p>
     <w:p>
@@ -4215,15 +3913,7 @@
     </w:p>
     <w:p>
       <w:r>
-        <w:t xml:space="preserve">There’s two functions, </w:t>
-      </w:r>
-      <w:proofErr w:type="gramStart"/>
-      <w:r>
-        <w:t>AddNewSound(</w:t>
-      </w:r>
-      <w:proofErr w:type="gramEnd"/>
-      <w:r>
-        <w:t>) and AddNewBackgroundMusic(), used for loading new sound effects and background music from a file, respectively. The former loads the file and stores the sound effect before adding it to the vector that contains</w:t>
+        <w:t>There’s two functions, AddNewSound() and AddNewBackgroundMusic(), used for loading new sound effects and background music from a file, respectively. The former loads the file and stores the sound effect before adding it to the vector that contains</w:t>
       </w:r>
       <w:r>
         <w:t xml:space="preserve"> all</w:t>
@@ -4237,31 +3927,7 @@
     </w:p>
     <w:p>
       <w:r>
-        <w:t xml:space="preserve">As with adding new audio files, there’s two functions for using the loaded audio tracks. </w:t>
-      </w:r>
-      <w:proofErr w:type="gramStart"/>
-      <w:r>
-        <w:t>PlaySound(</w:t>
-      </w:r>
-      <w:proofErr w:type="gramEnd"/>
-      <w:r>
-        <w:t>) is used for sound effects, and takes in an integer to specify which of the loaded sound effects should be played. If the integer is not out of range, then it plays the sound effect through use of the Mix_</w:t>
-      </w:r>
-      <w:proofErr w:type="gramStart"/>
-      <w:r>
-        <w:t>PlayChannel(</w:t>
-      </w:r>
-      <w:proofErr w:type="gramEnd"/>
-      <w:r>
-        <w:t xml:space="preserve">) function. Similarly, </w:t>
-      </w:r>
-      <w:proofErr w:type="gramStart"/>
-      <w:r>
-        <w:t>PlayBackgroundMusic(</w:t>
-      </w:r>
-      <w:proofErr w:type="gramEnd"/>
-      <w:r>
-        <w:t xml:space="preserve">) uses </w:t>
+        <w:t xml:space="preserve">As with adding new audio files, there’s two functions for using the loaded audio tracks. PlaySound() is used for sound effects, and takes in an integer to specify which of the loaded sound effects should be played. If the integer is not out of range, then it plays the sound effect through use of the Mix_PlayChannel() function. Similarly, PlayBackgroundMusic() uses </w:t>
       </w:r>
       <w:r>
         <w:t>checks if using is not currently playing, in which case it will use Mix_PlayMusic() to play the audio file added from AddNewBackgroundMusic</w:t>
@@ -4279,9 +3945,9 @@
       <w:r>
         <w:object w:dxaOrig="9360" w:dyaOrig="4373" w14:anchorId="267F1F5F">
           <v:shape id="_x0000_i1033" type="#_x0000_t75" style="width:468pt;height:3in" o:ole="">
-            <v:imagedata r:id="rId25" o:title=""/>
+            <v:imagedata r:id="rId26" o:title=""/>
           </v:shape>
-          <o:OLEObject Type="Embed" ProgID="Word.OpenDocumentText.12" ShapeID="_x0000_i1033" DrawAspect="Content" ObjectID="_1703581992" r:id="rId26"/>
+          <o:OLEObject Type="Embed" ProgID="Word.OpenDocumentText.12" ShapeID="_x0000_i1033" DrawAspect="Content" ObjectID="_1703583475" r:id="rId27"/>
         </w:object>
       </w:r>
       <w:r>
@@ -4326,31 +3992,11 @@
           <w:sz w:val="20"/>
           <w:szCs w:val="20"/>
         </w:rPr>
-        <w:t xml:space="preserve"> </w:t>
-      </w:r>
-      <w:proofErr w:type="gramStart"/>
-      <w:r>
-        <w:rPr>
-          <w:i/>
-          <w:iCs/>
-          <w:sz w:val="20"/>
-          <w:szCs w:val="20"/>
-        </w:rPr>
-        <w:t>PlaySound(</w:t>
-      </w:r>
-      <w:proofErr w:type="gramEnd"/>
-      <w:r>
-        <w:rPr>
-          <w:i/>
-          <w:iCs/>
-          <w:sz w:val="20"/>
-          <w:szCs w:val="20"/>
-        </w:rPr>
-        <w:t>) and PlayBackgroundMusic() functions</w:t>
+        <w:t xml:space="preserve"> PlaySound() and PlayBackgroundMusic() functions</w:t>
       </w:r>
     </w:p>
     <w:sectPr>
-      <w:footerReference w:type="default" r:id="rId27"/>
+      <w:footerReference w:type="default" r:id="rId28"/>
       <w:pgSz w:w="12240" w:h="15840"/>
       <w:pgMar w:top="1440" w:right="1440" w:bottom="1440" w:left="1440" w:header="720" w:footer="720" w:gutter="0"/>
       <w:cols w:space="720"/>

</xml_diff>